<commit_message>
Documentation: README.md  grammar correction. User Journey Map finished.
</commit_message>
<xml_diff>
--- a/documentation/User Journey Map.docx
+++ b/documentation/User Journey Map.docx
@@ -8,6 +8,15 @@
       </w:pPr>
       <w:r>
         <w:t>User Journey Map</w:t>
+      </w:r>
+      <w:r>
+        <w:t xml:space="preserve">: a combination of 3 key roles – </w:t>
+      </w:r>
+      <w:r>
+        <w:t>User, Collaborator</w:t>
+      </w:r>
+      <w:r>
+        <w:t>, and Employer</w:t>
       </w:r>
     </w:p>
     <w:p/>
@@ -48,69 +57,39 @@
             <w:pPr>
               <w:jc w:val="center"/>
             </w:pPr>
-          </w:p>
+            <w:r>
+              <w:t>Stage</w:t>
+            </w:r>
+          </w:p>
+        </w:tc>
+        <w:tc>
+          <w:tcPr>
+            <w:tcW w:w="1441" w:type="dxa"/>
+            <w:gridSpan w:val="2"/>
+            <w:shd w:val="clear" w:color="auto" w:fill="E2EFD9" w:themeFill="accent6" w:themeFillTint="33"/>
+          </w:tcPr>
           <w:p>
             <w:pPr>
               <w:jc w:val="center"/>
             </w:pPr>
             <w:r>
-              <w:t>Stage</w:t>
-            </w:r>
-          </w:p>
+              <w:t>Awareness</w:t>
+            </w:r>
+          </w:p>
+        </w:tc>
+        <w:tc>
+          <w:tcPr>
+            <w:tcW w:w="1579" w:type="dxa"/>
+            <w:gridSpan w:val="2"/>
+            <w:shd w:val="clear" w:color="auto" w:fill="E2EFD9" w:themeFill="accent6" w:themeFillTint="33"/>
+          </w:tcPr>
           <w:p>
             <w:pPr>
               <w:jc w:val="center"/>
             </w:pPr>
-          </w:p>
-        </w:tc>
-        <w:tc>
-          <w:tcPr>
-            <w:tcW w:w="1441" w:type="dxa"/>
-            <w:gridSpan w:val="2"/>
-            <w:shd w:val="clear" w:color="auto" w:fill="E2EFD9" w:themeFill="accent6" w:themeFillTint="33"/>
-          </w:tcPr>
-          <w:p>
-            <w:pPr>
-              <w:jc w:val="center"/>
-            </w:pPr>
-          </w:p>
-          <w:p>
-            <w:pPr>
-              <w:jc w:val="center"/>
-            </w:pPr>
-            <w:r>
-              <w:t>Awareness</w:t>
-            </w:r>
-          </w:p>
-          <w:p>
-            <w:pPr>
-              <w:jc w:val="center"/>
-            </w:pPr>
-          </w:p>
-        </w:tc>
-        <w:tc>
-          <w:tcPr>
-            <w:tcW w:w="1579" w:type="dxa"/>
-            <w:gridSpan w:val="2"/>
-            <w:shd w:val="clear" w:color="auto" w:fill="E2EFD9" w:themeFill="accent6" w:themeFillTint="33"/>
-          </w:tcPr>
-          <w:p>
-            <w:pPr>
-              <w:jc w:val="center"/>
-            </w:pPr>
-          </w:p>
-          <w:p>
-            <w:pPr>
-              <w:jc w:val="center"/>
-            </w:pPr>
             <w:r>
               <w:t>Consideration</w:t>
             </w:r>
-          </w:p>
-          <w:p>
-            <w:pPr>
-              <w:jc w:val="center"/>
-            </w:pPr>
           </w:p>
         </w:tc>
         <w:tc>
@@ -123,19 +102,9 @@
             <w:pPr>
               <w:jc w:val="center"/>
             </w:pPr>
-          </w:p>
-          <w:p>
-            <w:pPr>
-              <w:jc w:val="center"/>
-            </w:pPr>
             <w:r>
               <w:t>Decision</w:t>
             </w:r>
-          </w:p>
-          <w:p>
-            <w:pPr>
-              <w:jc w:val="center"/>
-            </w:pPr>
           </w:p>
         </w:tc>
         <w:tc>
@@ -148,19 +117,9 @@
             <w:pPr>
               <w:jc w:val="center"/>
             </w:pPr>
-          </w:p>
-          <w:p>
-            <w:pPr>
-              <w:jc w:val="center"/>
-            </w:pPr>
             <w:r>
               <w:t>Delivery and Use</w:t>
             </w:r>
-          </w:p>
-          <w:p>
-            <w:pPr>
-              <w:jc w:val="center"/>
-            </w:pPr>
           </w:p>
         </w:tc>
         <w:tc>
@@ -173,19 +132,9 @@
             <w:pPr>
               <w:jc w:val="center"/>
             </w:pPr>
-          </w:p>
-          <w:p>
-            <w:pPr>
-              <w:jc w:val="center"/>
-            </w:pPr>
             <w:r>
               <w:t>Loyalty &amp; Advocacy</w:t>
             </w:r>
-          </w:p>
-          <w:p>
-            <w:pPr>
-              <w:jc w:val="center"/>
-            </w:pPr>
           </w:p>
         </w:tc>
       </w:tr>
@@ -203,6 +152,342 @@
                 <w:szCs w:val="20"/>
               </w:rPr>
             </w:pPr>
+            <w:r>
+              <w:rPr>
+                <w:sz w:val="20"/>
+                <w:szCs w:val="20"/>
+              </w:rPr>
+              <w:t xml:space="preserve">          </w:t>
+            </w:r>
+            <w:r>
+              <w:rPr>
+                <w:sz w:val="20"/>
+                <w:szCs w:val="20"/>
+              </w:rPr>
+              <w:sym w:font="Wingdings" w:char="F0E0"/>
+            </w:r>
+            <w:r>
+              <w:rPr>
+                <w:sz w:val="20"/>
+                <w:szCs w:val="20"/>
+              </w:rPr>
+              <w:t xml:space="preserve"> </w:t>
+            </w:r>
+            <w:r>
+              <w:rPr>
+                <w:sz w:val="20"/>
+                <w:szCs w:val="20"/>
+              </w:rPr>
+              <w:sym w:font="Wingdings" w:char="F0E0"/>
+            </w:r>
+            <w:r>
+              <w:rPr>
+                <w:sz w:val="20"/>
+                <w:szCs w:val="20"/>
+              </w:rPr>
+              <w:t xml:space="preserve">               </w:t>
+            </w:r>
+            <w:r>
+              <w:rPr>
+                <w:sz w:val="20"/>
+                <w:szCs w:val="20"/>
+              </w:rPr>
+              <w:sym w:font="Wingdings" w:char="F0E0"/>
+            </w:r>
+            <w:r>
+              <w:rPr>
+                <w:sz w:val="20"/>
+                <w:szCs w:val="20"/>
+              </w:rPr>
+              <w:t xml:space="preserve"> </w:t>
+            </w:r>
+            <w:r>
+              <w:rPr>
+                <w:sz w:val="20"/>
+                <w:szCs w:val="20"/>
+              </w:rPr>
+              <w:sym w:font="Wingdings" w:char="F0E0"/>
+            </w:r>
+            <w:r>
+              <w:rPr>
+                <w:sz w:val="20"/>
+                <w:szCs w:val="20"/>
+              </w:rPr>
+              <w:t xml:space="preserve">               </w:t>
+            </w:r>
+            <w:r>
+              <w:rPr>
+                <w:sz w:val="20"/>
+                <w:szCs w:val="20"/>
+              </w:rPr>
+              <w:sym w:font="Wingdings" w:char="F0E0"/>
+            </w:r>
+            <w:r>
+              <w:rPr>
+                <w:sz w:val="20"/>
+                <w:szCs w:val="20"/>
+              </w:rPr>
+              <w:t xml:space="preserve"> </w:t>
+            </w:r>
+            <w:r>
+              <w:rPr>
+                <w:sz w:val="20"/>
+                <w:szCs w:val="20"/>
+              </w:rPr>
+              <w:sym w:font="Wingdings" w:char="F0E0"/>
+            </w:r>
+            <w:r>
+              <w:rPr>
+                <w:sz w:val="20"/>
+                <w:szCs w:val="20"/>
+              </w:rPr>
+              <w:t xml:space="preserve">               </w:t>
+            </w:r>
+            <w:r>
+              <w:rPr>
+                <w:sz w:val="20"/>
+                <w:szCs w:val="20"/>
+              </w:rPr>
+              <w:sym w:font="Wingdings" w:char="F0E0"/>
+            </w:r>
+            <w:r>
+              <w:rPr>
+                <w:sz w:val="20"/>
+                <w:szCs w:val="20"/>
+              </w:rPr>
+              <w:t xml:space="preserve"> </w:t>
+            </w:r>
+            <w:r>
+              <w:rPr>
+                <w:sz w:val="20"/>
+                <w:szCs w:val="20"/>
+              </w:rPr>
+              <w:sym w:font="Wingdings" w:char="F0E0"/>
+            </w:r>
+            <w:r>
+              <w:rPr>
+                <w:sz w:val="20"/>
+                <w:szCs w:val="20"/>
+              </w:rPr>
+              <w:t xml:space="preserve">               </w:t>
+            </w:r>
+            <w:r>
+              <w:rPr>
+                <w:sz w:val="20"/>
+                <w:szCs w:val="20"/>
+              </w:rPr>
+              <w:sym w:font="Wingdings" w:char="F0E0"/>
+            </w:r>
+            <w:r>
+              <w:rPr>
+                <w:sz w:val="20"/>
+                <w:szCs w:val="20"/>
+              </w:rPr>
+              <w:t xml:space="preserve"> </w:t>
+            </w:r>
+            <w:r>
+              <w:rPr>
+                <w:sz w:val="20"/>
+                <w:szCs w:val="20"/>
+              </w:rPr>
+              <w:sym w:font="Wingdings" w:char="F0E0"/>
+            </w:r>
+            <w:r>
+              <w:rPr>
+                <w:sz w:val="20"/>
+                <w:szCs w:val="20"/>
+              </w:rPr>
+              <w:t xml:space="preserve">               </w:t>
+            </w:r>
+            <w:r>
+              <w:rPr>
+                <w:sz w:val="20"/>
+                <w:szCs w:val="20"/>
+              </w:rPr>
+              <w:sym w:font="Wingdings" w:char="F0E0"/>
+            </w:r>
+            <w:r>
+              <w:rPr>
+                <w:sz w:val="20"/>
+                <w:szCs w:val="20"/>
+              </w:rPr>
+              <w:t xml:space="preserve"> </w:t>
+            </w:r>
+            <w:r>
+              <w:rPr>
+                <w:sz w:val="20"/>
+                <w:szCs w:val="20"/>
+              </w:rPr>
+              <w:sym w:font="Wingdings" w:char="F0E0"/>
+            </w:r>
+            <w:r>
+              <w:rPr>
+                <w:sz w:val="20"/>
+                <w:szCs w:val="20"/>
+              </w:rPr>
+              <w:t xml:space="preserve">               </w:t>
+            </w:r>
+            <w:r>
+              <w:rPr>
+                <w:sz w:val="20"/>
+                <w:szCs w:val="20"/>
+              </w:rPr>
+              <w:sym w:font="Wingdings" w:char="F0E0"/>
+            </w:r>
+            <w:r>
+              <w:rPr>
+                <w:sz w:val="20"/>
+                <w:szCs w:val="20"/>
+              </w:rPr>
+              <w:t xml:space="preserve"> </w:t>
+            </w:r>
+            <w:r>
+              <w:rPr>
+                <w:sz w:val="20"/>
+                <w:szCs w:val="20"/>
+              </w:rPr>
+              <w:sym w:font="Wingdings" w:char="F0E0"/>
+            </w:r>
+            <w:r>
+              <w:rPr>
+                <w:sz w:val="20"/>
+                <w:szCs w:val="20"/>
+              </w:rPr>
+              <w:t xml:space="preserve">               </w:t>
+            </w:r>
+            <w:r>
+              <w:rPr>
+                <w:sz w:val="20"/>
+                <w:szCs w:val="20"/>
+              </w:rPr>
+              <w:sym w:font="Wingdings" w:char="F0E0"/>
+            </w:r>
+            <w:r>
+              <w:rPr>
+                <w:sz w:val="20"/>
+                <w:szCs w:val="20"/>
+              </w:rPr>
+              <w:t xml:space="preserve"> </w:t>
+            </w:r>
+            <w:r>
+              <w:rPr>
+                <w:sz w:val="20"/>
+                <w:szCs w:val="20"/>
+              </w:rPr>
+              <w:sym w:font="Wingdings" w:char="F0E0"/>
+            </w:r>
+            <w:r>
+              <w:rPr>
+                <w:sz w:val="20"/>
+                <w:szCs w:val="20"/>
+              </w:rPr>
+              <w:t xml:space="preserve">               </w:t>
+            </w:r>
+            <w:r>
+              <w:rPr>
+                <w:sz w:val="20"/>
+                <w:szCs w:val="20"/>
+              </w:rPr>
+              <w:sym w:font="Wingdings" w:char="F0E0"/>
+            </w:r>
+            <w:r>
+              <w:rPr>
+                <w:sz w:val="20"/>
+                <w:szCs w:val="20"/>
+              </w:rPr>
+              <w:t xml:space="preserve"> </w:t>
+            </w:r>
+            <w:r>
+              <w:rPr>
+                <w:sz w:val="20"/>
+                <w:szCs w:val="20"/>
+              </w:rPr>
+              <w:sym w:font="Wingdings" w:char="F0E0"/>
+            </w:r>
+            <w:r>
+              <w:rPr>
+                <w:sz w:val="20"/>
+                <w:szCs w:val="20"/>
+              </w:rPr>
+              <w:t xml:space="preserve">               </w:t>
+            </w:r>
+            <w:r>
+              <w:rPr>
+                <w:sz w:val="20"/>
+                <w:szCs w:val="20"/>
+              </w:rPr>
+              <w:sym w:font="Wingdings" w:char="F0E0"/>
+            </w:r>
+            <w:r>
+              <w:rPr>
+                <w:sz w:val="20"/>
+                <w:szCs w:val="20"/>
+              </w:rPr>
+              <w:t xml:space="preserve"> </w:t>
+            </w:r>
+            <w:r>
+              <w:rPr>
+                <w:sz w:val="20"/>
+                <w:szCs w:val="20"/>
+              </w:rPr>
+              <w:sym w:font="Wingdings" w:char="F0E0"/>
+            </w:r>
+            <w:r>
+              <w:rPr>
+                <w:sz w:val="20"/>
+                <w:szCs w:val="20"/>
+              </w:rPr>
+              <w:t xml:space="preserve">               </w:t>
+            </w:r>
+            <w:r>
+              <w:rPr>
+                <w:sz w:val="20"/>
+                <w:szCs w:val="20"/>
+              </w:rPr>
+              <w:sym w:font="Wingdings" w:char="F0E0"/>
+            </w:r>
+            <w:r>
+              <w:rPr>
+                <w:sz w:val="20"/>
+                <w:szCs w:val="20"/>
+              </w:rPr>
+              <w:t xml:space="preserve"> </w:t>
+            </w:r>
+            <w:r>
+              <w:rPr>
+                <w:sz w:val="20"/>
+                <w:szCs w:val="20"/>
+              </w:rPr>
+              <w:sym w:font="Wingdings" w:char="F0E0"/>
+            </w:r>
+            <w:r>
+              <w:rPr>
+                <w:sz w:val="20"/>
+                <w:szCs w:val="20"/>
+              </w:rPr>
+              <w:t xml:space="preserve">               </w:t>
+            </w:r>
+            <w:r>
+              <w:rPr>
+                <w:sz w:val="20"/>
+                <w:szCs w:val="20"/>
+              </w:rPr>
+              <w:sym w:font="Wingdings" w:char="F0E0"/>
+            </w:r>
+            <w:r>
+              <w:rPr>
+                <w:sz w:val="20"/>
+                <w:szCs w:val="20"/>
+              </w:rPr>
+              <w:t xml:space="preserve"> </w:t>
+            </w:r>
+            <w:r>
+              <w:rPr>
+                <w:sz w:val="20"/>
+                <w:szCs w:val="20"/>
+              </w:rPr>
+              <w:sym w:font="Wingdings" w:char="F0E0"/>
+            </w:r>
           </w:p>
         </w:tc>
       </w:tr>
@@ -259,14 +544,14 @@
           <w:p>
             <w:pPr>
               <w:rPr>
-                <w:sz w:val="16"/>
-                <w:szCs w:val="16"/>
-              </w:rPr>
-            </w:pPr>
-            <w:r>
-              <w:rPr>
-                <w:sz w:val="16"/>
-                <w:szCs w:val="16"/>
+                <w:sz w:val="13"/>
+                <w:szCs w:val="13"/>
+              </w:rPr>
+            </w:pPr>
+            <w:r>
+              <w:rPr>
+                <w:sz w:val="13"/>
+                <w:szCs w:val="13"/>
               </w:rPr>
               <w:t>Hear from friends. GitHub.</w:t>
             </w:r>
@@ -280,10 +565,17 @@
           <w:p>
             <w:pPr>
               <w:rPr>
-                <w:sz w:val="16"/>
-                <w:szCs w:val="16"/>
-              </w:rPr>
-            </w:pPr>
+                <w:sz w:val="13"/>
+                <w:szCs w:val="13"/>
+              </w:rPr>
+            </w:pPr>
+            <w:r>
+              <w:rPr>
+                <w:sz w:val="13"/>
+                <w:szCs w:val="13"/>
+              </w:rPr>
+              <w:t>Experience the website.</w:t>
+            </w:r>
           </w:p>
         </w:tc>
         <w:tc>
@@ -294,10 +586,17 @@
           <w:p>
             <w:pPr>
               <w:rPr>
-                <w:sz w:val="16"/>
-                <w:szCs w:val="16"/>
-              </w:rPr>
-            </w:pPr>
+                <w:sz w:val="13"/>
+                <w:szCs w:val="13"/>
+              </w:rPr>
+            </w:pPr>
+            <w:r>
+              <w:rPr>
+                <w:sz w:val="13"/>
+                <w:szCs w:val="13"/>
+              </w:rPr>
+              <w:t>Explore the website, and the GitHub Repository.</w:t>
+            </w:r>
           </w:p>
         </w:tc>
         <w:tc>
@@ -308,10 +607,17 @@
           <w:p>
             <w:pPr>
               <w:rPr>
-                <w:sz w:val="16"/>
-                <w:szCs w:val="16"/>
-              </w:rPr>
-            </w:pPr>
+                <w:sz w:val="13"/>
+                <w:szCs w:val="13"/>
+              </w:rPr>
+            </w:pPr>
+            <w:r>
+              <w:rPr>
+                <w:sz w:val="13"/>
+                <w:szCs w:val="13"/>
+              </w:rPr>
+              <w:t>Initiate contact via the Contact Form and/or My Resumé page.</w:t>
+            </w:r>
           </w:p>
         </w:tc>
         <w:tc>
@@ -322,10 +628,33 @@
           <w:p>
             <w:pPr>
               <w:rPr>
-                <w:sz w:val="16"/>
-                <w:szCs w:val="16"/>
-              </w:rPr>
-            </w:pPr>
+                <w:sz w:val="13"/>
+                <w:szCs w:val="13"/>
+              </w:rPr>
+            </w:pPr>
+            <w:r>
+              <w:rPr>
+                <w:sz w:val="13"/>
+                <w:szCs w:val="13"/>
+              </w:rPr>
+              <w:t xml:space="preserve">Use the services of </w:t>
+            </w:r>
+            <w:proofErr w:type="spellStart"/>
+            <w:r>
+              <w:rPr>
+                <w:sz w:val="13"/>
+                <w:szCs w:val="13"/>
+              </w:rPr>
+              <w:t>GaffCo</w:t>
+            </w:r>
+            <w:proofErr w:type="spellEnd"/>
+            <w:r>
+              <w:rPr>
+                <w:sz w:val="13"/>
+                <w:szCs w:val="13"/>
+              </w:rPr>
+              <w:t xml:space="preserve"> Consulting for front-end work.</w:t>
+            </w:r>
           </w:p>
         </w:tc>
         <w:tc>
@@ -336,10 +665,17 @@
           <w:p>
             <w:pPr>
               <w:rPr>
-                <w:sz w:val="16"/>
-                <w:szCs w:val="16"/>
-              </w:rPr>
-            </w:pPr>
+                <w:sz w:val="13"/>
+                <w:szCs w:val="13"/>
+              </w:rPr>
+            </w:pPr>
+            <w:r>
+              <w:rPr>
+                <w:sz w:val="13"/>
+                <w:szCs w:val="13"/>
+              </w:rPr>
+              <w:t>Expand the collaboration and services.</w:t>
+            </w:r>
           </w:p>
         </w:tc>
         <w:tc>
@@ -350,10 +686,24 @@
           <w:p>
             <w:pPr>
               <w:rPr>
-                <w:sz w:val="16"/>
-                <w:szCs w:val="16"/>
-              </w:rPr>
-            </w:pPr>
+                <w:sz w:val="13"/>
+                <w:szCs w:val="13"/>
+              </w:rPr>
+            </w:pPr>
+            <w:r>
+              <w:rPr>
+                <w:sz w:val="13"/>
+                <w:szCs w:val="13"/>
+              </w:rPr>
+              <w:t>Enjoy the collaboration and/or conversations</w:t>
+            </w:r>
+            <w:r>
+              <w:rPr>
+                <w:sz w:val="13"/>
+                <w:szCs w:val="13"/>
+              </w:rPr>
+              <w:t>.</w:t>
+            </w:r>
           </w:p>
         </w:tc>
         <w:tc>
@@ -364,10 +714,17 @@
           <w:p>
             <w:pPr>
               <w:rPr>
-                <w:sz w:val="16"/>
-                <w:szCs w:val="16"/>
-              </w:rPr>
-            </w:pPr>
+                <w:sz w:val="13"/>
+                <w:szCs w:val="13"/>
+              </w:rPr>
+            </w:pPr>
+            <w:r>
+              <w:rPr>
+                <w:sz w:val="13"/>
+                <w:szCs w:val="13"/>
+              </w:rPr>
+              <w:t>Share experience and contact details. Aid in job seeking and promotion.</w:t>
+            </w:r>
           </w:p>
         </w:tc>
         <w:tc>
@@ -378,10 +735,17 @@
           <w:p>
             <w:pPr>
               <w:rPr>
-                <w:sz w:val="16"/>
-                <w:szCs w:val="16"/>
-              </w:rPr>
-            </w:pPr>
+                <w:sz w:val="13"/>
+                <w:szCs w:val="13"/>
+              </w:rPr>
+            </w:pPr>
+            <w:r>
+              <w:rPr>
+                <w:sz w:val="13"/>
+                <w:szCs w:val="13"/>
+              </w:rPr>
+              <w:t>Employ or contract Naoise for Front-end or full-stack development opportunities.</w:t>
+            </w:r>
           </w:p>
         </w:tc>
       </w:tr>
@@ -438,14 +802,14 @@
           <w:p>
             <w:pPr>
               <w:rPr>
-                <w:sz w:val="16"/>
-                <w:szCs w:val="16"/>
-              </w:rPr>
-            </w:pPr>
-            <w:r>
-              <w:rPr>
-                <w:sz w:val="16"/>
-                <w:szCs w:val="16"/>
+                <w:sz w:val="13"/>
+                <w:szCs w:val="13"/>
+              </w:rPr>
+            </w:pPr>
+            <w:r>
+              <w:rPr>
+                <w:sz w:val="13"/>
+                <w:szCs w:val="13"/>
               </w:rPr>
               <w:t>Curiosity.</w:t>
             </w:r>
@@ -459,10 +823,17 @@
           <w:p>
             <w:pPr>
               <w:rPr>
-                <w:sz w:val="16"/>
-                <w:szCs w:val="16"/>
-              </w:rPr>
-            </w:pPr>
+                <w:sz w:val="13"/>
+                <w:szCs w:val="13"/>
+              </w:rPr>
+            </w:pPr>
+            <w:r>
+              <w:rPr>
+                <w:sz w:val="13"/>
+                <w:szCs w:val="13"/>
+              </w:rPr>
+              <w:t>Fulfil interest in European capital cities and countries data.</w:t>
+            </w:r>
           </w:p>
         </w:tc>
         <w:tc>
@@ -473,10 +844,17 @@
           <w:p>
             <w:pPr>
               <w:rPr>
-                <w:sz w:val="16"/>
-                <w:szCs w:val="16"/>
-              </w:rPr>
-            </w:pPr>
+                <w:sz w:val="13"/>
+                <w:szCs w:val="13"/>
+              </w:rPr>
+            </w:pPr>
+            <w:r>
+              <w:rPr>
+                <w:sz w:val="13"/>
+                <w:szCs w:val="13"/>
+              </w:rPr>
+              <w:t>Be informed and explore further.</w:t>
+            </w:r>
           </w:p>
         </w:tc>
         <w:tc>
@@ -487,10 +865,17 @@
           <w:p>
             <w:pPr>
               <w:rPr>
-                <w:sz w:val="16"/>
-                <w:szCs w:val="16"/>
-              </w:rPr>
-            </w:pPr>
+                <w:sz w:val="13"/>
+                <w:szCs w:val="13"/>
+              </w:rPr>
+            </w:pPr>
+            <w:r>
+              <w:rPr>
+                <w:sz w:val="13"/>
+                <w:szCs w:val="13"/>
+              </w:rPr>
+              <w:t>Informative exchange in support of Customer Goals.</w:t>
+            </w:r>
           </w:p>
         </w:tc>
         <w:tc>
@@ -501,10 +886,17 @@
           <w:p>
             <w:pPr>
               <w:rPr>
-                <w:sz w:val="16"/>
-                <w:szCs w:val="16"/>
-              </w:rPr>
-            </w:pPr>
+                <w:sz w:val="13"/>
+                <w:szCs w:val="13"/>
+              </w:rPr>
+            </w:pPr>
+            <w:r>
+              <w:rPr>
+                <w:sz w:val="13"/>
+                <w:szCs w:val="13"/>
+              </w:rPr>
+              <w:t>Website created according to requirements.</w:t>
+            </w:r>
           </w:p>
         </w:tc>
         <w:tc>
@@ -515,10 +907,17 @@
           <w:p>
             <w:pPr>
               <w:rPr>
-                <w:sz w:val="16"/>
-                <w:szCs w:val="16"/>
-              </w:rPr>
-            </w:pPr>
+                <w:sz w:val="13"/>
+                <w:szCs w:val="13"/>
+              </w:rPr>
+            </w:pPr>
+            <w:r>
+              <w:rPr>
+                <w:sz w:val="13"/>
+                <w:szCs w:val="13"/>
+              </w:rPr>
+              <w:t>Use trusted advisor services.</w:t>
+            </w:r>
           </w:p>
         </w:tc>
         <w:tc>
@@ -529,10 +928,33 @@
           <w:p>
             <w:pPr>
               <w:rPr>
-                <w:sz w:val="16"/>
-                <w:szCs w:val="16"/>
-              </w:rPr>
-            </w:pPr>
+                <w:sz w:val="13"/>
+                <w:szCs w:val="13"/>
+              </w:rPr>
+            </w:pPr>
+            <w:r>
+              <w:rPr>
+                <w:sz w:val="13"/>
+                <w:szCs w:val="13"/>
+              </w:rPr>
+              <w:t xml:space="preserve">Employ Naoise Gaffney or contract </w:t>
+            </w:r>
+            <w:proofErr w:type="spellStart"/>
+            <w:r>
+              <w:rPr>
+                <w:sz w:val="13"/>
+                <w:szCs w:val="13"/>
+              </w:rPr>
+              <w:t>GaffCo</w:t>
+            </w:r>
+            <w:proofErr w:type="spellEnd"/>
+            <w:r>
+              <w:rPr>
+                <w:sz w:val="13"/>
+                <w:szCs w:val="13"/>
+              </w:rPr>
+              <w:t xml:space="preserve"> Consulting.</w:t>
+            </w:r>
           </w:p>
         </w:tc>
         <w:tc>
@@ -543,10 +965,17 @@
           <w:p>
             <w:pPr>
               <w:rPr>
-                <w:sz w:val="16"/>
-                <w:szCs w:val="16"/>
-              </w:rPr>
-            </w:pPr>
+                <w:sz w:val="13"/>
+                <w:szCs w:val="13"/>
+              </w:rPr>
+            </w:pPr>
+            <w:r>
+              <w:rPr>
+                <w:sz w:val="13"/>
+                <w:szCs w:val="13"/>
+              </w:rPr>
+              <w:t>Repeat good customer experience.</w:t>
+            </w:r>
           </w:p>
         </w:tc>
         <w:tc>
@@ -557,10 +986,17 @@
           <w:p>
             <w:pPr>
               <w:rPr>
-                <w:sz w:val="16"/>
-                <w:szCs w:val="16"/>
-              </w:rPr>
-            </w:pPr>
+                <w:sz w:val="13"/>
+                <w:szCs w:val="13"/>
+              </w:rPr>
+            </w:pPr>
+            <w:r>
+              <w:rPr>
+                <w:sz w:val="13"/>
+                <w:szCs w:val="13"/>
+              </w:rPr>
+              <w:t>Repeat good customer experience.</w:t>
+            </w:r>
           </w:p>
         </w:tc>
       </w:tr>
@@ -610,14 +1046,14 @@
           <w:p>
             <w:pPr>
               <w:rPr>
-                <w:sz w:val="16"/>
-                <w:szCs w:val="16"/>
-              </w:rPr>
-            </w:pPr>
-            <w:r>
-              <w:rPr>
-                <w:sz w:val="16"/>
-                <w:szCs w:val="16"/>
+                <w:sz w:val="13"/>
+                <w:szCs w:val="13"/>
+              </w:rPr>
+            </w:pPr>
+            <w:r>
+              <w:rPr>
+                <w:sz w:val="13"/>
+                <w:szCs w:val="13"/>
               </w:rPr>
               <w:t>Word-of-mouth, social media.</w:t>
             </w:r>
@@ -631,10 +1067,33 @@
           <w:p>
             <w:pPr>
               <w:rPr>
-                <w:sz w:val="16"/>
-                <w:szCs w:val="16"/>
-              </w:rPr>
-            </w:pPr>
+                <w:sz w:val="13"/>
+                <w:szCs w:val="13"/>
+              </w:rPr>
+            </w:pPr>
+            <w:r>
+              <w:rPr>
+                <w:sz w:val="13"/>
+                <w:szCs w:val="13"/>
+              </w:rPr>
+              <w:t xml:space="preserve">Website on </w:t>
+            </w:r>
+            <w:proofErr w:type="spellStart"/>
+            <w:r>
+              <w:rPr>
+                <w:sz w:val="13"/>
+                <w:szCs w:val="13"/>
+              </w:rPr>
+              <w:t>GitPages</w:t>
+            </w:r>
+            <w:proofErr w:type="spellEnd"/>
+            <w:r>
+              <w:rPr>
+                <w:sz w:val="13"/>
+                <w:szCs w:val="13"/>
+              </w:rPr>
+              <w:t>.</w:t>
+            </w:r>
           </w:p>
         </w:tc>
         <w:tc>
@@ -645,10 +1104,26 @@
           <w:p>
             <w:pPr>
               <w:rPr>
-                <w:sz w:val="16"/>
-                <w:szCs w:val="16"/>
-              </w:rPr>
-            </w:pPr>
+                <w:sz w:val="13"/>
+                <w:szCs w:val="13"/>
+              </w:rPr>
+            </w:pPr>
+            <w:r>
+              <w:rPr>
+                <w:sz w:val="13"/>
+                <w:szCs w:val="13"/>
+              </w:rPr>
+              <w:t xml:space="preserve">Website on </w:t>
+            </w:r>
+            <w:proofErr w:type="spellStart"/>
+            <w:r>
+              <w:rPr>
+                <w:sz w:val="13"/>
+                <w:szCs w:val="13"/>
+              </w:rPr>
+              <w:t>GitPages</w:t>
+            </w:r>
+            <w:proofErr w:type="spellEnd"/>
           </w:p>
         </w:tc>
         <w:tc>
@@ -659,10 +1134,38 @@
           <w:p>
             <w:pPr>
               <w:rPr>
-                <w:sz w:val="16"/>
-                <w:szCs w:val="16"/>
-              </w:rPr>
-            </w:pPr>
+                <w:sz w:val="13"/>
+                <w:szCs w:val="13"/>
+              </w:rPr>
+            </w:pPr>
+            <w:r>
+              <w:rPr>
+                <w:sz w:val="13"/>
+                <w:szCs w:val="13"/>
+              </w:rPr>
+              <w:t>Contact f</w:t>
+            </w:r>
+            <w:r>
+              <w:rPr>
+                <w:sz w:val="13"/>
+                <w:szCs w:val="13"/>
+              </w:rPr>
+              <w:t xml:space="preserve">orm, </w:t>
+            </w:r>
+            <w:r>
+              <w:rPr>
+                <w:sz w:val="13"/>
+                <w:szCs w:val="13"/>
+              </w:rPr>
+              <w:t>e</w:t>
+            </w:r>
+            <w:r>
+              <w:rPr>
+                <w:sz w:val="13"/>
+                <w:szCs w:val="13"/>
+              </w:rPr>
+              <w:t>-mail, and social media.</w:t>
+            </w:r>
           </w:p>
         </w:tc>
         <w:tc>
@@ -673,10 +1176,31 @@
           <w:p>
             <w:pPr>
               <w:rPr>
-                <w:sz w:val="16"/>
-                <w:szCs w:val="16"/>
-              </w:rPr>
-            </w:pPr>
+                <w:sz w:val="13"/>
+                <w:szCs w:val="13"/>
+              </w:rPr>
+            </w:pPr>
+            <w:r>
+              <w:rPr>
+                <w:sz w:val="13"/>
+                <w:szCs w:val="13"/>
+              </w:rPr>
+              <w:t>F</w:t>
+            </w:r>
+            <w:r>
+              <w:rPr>
+                <w:sz w:val="13"/>
+                <w:szCs w:val="13"/>
+              </w:rPr>
+              <w:t xml:space="preserve">ace-to-face, video </w:t>
+            </w:r>
+            <w:r>
+              <w:rPr>
+                <w:sz w:val="13"/>
+                <w:szCs w:val="13"/>
+              </w:rPr>
+              <w:t>calls, e-mail, phone.</w:t>
+            </w:r>
           </w:p>
         </w:tc>
         <w:tc>
@@ -687,10 +1211,17 @@
           <w:p>
             <w:pPr>
               <w:rPr>
-                <w:sz w:val="16"/>
-                <w:szCs w:val="16"/>
-              </w:rPr>
-            </w:pPr>
+                <w:sz w:val="13"/>
+                <w:szCs w:val="13"/>
+              </w:rPr>
+            </w:pPr>
+            <w:r>
+              <w:rPr>
+                <w:sz w:val="13"/>
+                <w:szCs w:val="13"/>
+              </w:rPr>
+              <w:t>Face-to-face, video calls, e-mail, phone.</w:t>
+            </w:r>
           </w:p>
         </w:tc>
         <w:tc>
@@ -701,10 +1232,17 @@
           <w:p>
             <w:pPr>
               <w:rPr>
-                <w:sz w:val="16"/>
-                <w:szCs w:val="16"/>
-              </w:rPr>
-            </w:pPr>
+                <w:sz w:val="13"/>
+                <w:szCs w:val="13"/>
+              </w:rPr>
+            </w:pPr>
+            <w:r>
+              <w:rPr>
+                <w:sz w:val="13"/>
+                <w:szCs w:val="13"/>
+              </w:rPr>
+              <w:t>Face-to-face, video calls, e-mail, phone.</w:t>
+            </w:r>
           </w:p>
         </w:tc>
         <w:tc>
@@ -715,10 +1253,17 @@
           <w:p>
             <w:pPr>
               <w:rPr>
-                <w:sz w:val="16"/>
-                <w:szCs w:val="16"/>
-              </w:rPr>
-            </w:pPr>
+                <w:sz w:val="13"/>
+                <w:szCs w:val="13"/>
+              </w:rPr>
+            </w:pPr>
+            <w:r>
+              <w:rPr>
+                <w:sz w:val="13"/>
+                <w:szCs w:val="13"/>
+              </w:rPr>
+              <w:t>Face-to-face, video calls, e-mail, phone.</w:t>
+            </w:r>
           </w:p>
         </w:tc>
         <w:tc>
@@ -729,10 +1274,17 @@
           <w:p>
             <w:pPr>
               <w:rPr>
-                <w:sz w:val="16"/>
-                <w:szCs w:val="16"/>
-              </w:rPr>
-            </w:pPr>
+                <w:sz w:val="13"/>
+                <w:szCs w:val="13"/>
+              </w:rPr>
+            </w:pPr>
+            <w:r>
+              <w:rPr>
+                <w:sz w:val="13"/>
+                <w:szCs w:val="13"/>
+              </w:rPr>
+              <w:t>Face-to-face, video calls, e-mail, phone.</w:t>
+            </w:r>
           </w:p>
         </w:tc>
       </w:tr>
@@ -781,14 +1333,14 @@
           <w:p>
             <w:pPr>
               <w:rPr>
-                <w:sz w:val="16"/>
-                <w:szCs w:val="16"/>
-              </w:rPr>
-            </w:pPr>
-            <w:r>
-              <w:rPr>
-                <w:sz w:val="16"/>
-                <w:szCs w:val="16"/>
+                <w:sz w:val="13"/>
+                <w:szCs w:val="13"/>
+              </w:rPr>
+            </w:pPr>
+            <w:r>
+              <w:rPr>
+                <w:sz w:val="13"/>
+                <w:szCs w:val="13"/>
               </w:rPr>
               <w:t>Neutral, curious.</w:t>
             </w:r>
@@ -801,30 +1353,31 @@
           <w:p>
             <w:pPr>
               <w:rPr>
-                <w:sz w:val="16"/>
-                <w:szCs w:val="16"/>
-              </w:rPr>
-            </w:pPr>
-          </w:p>
-          <w:p>
-            <w:pPr>
-              <w:rPr>
-                <w:sz w:val="16"/>
-                <w:szCs w:val="16"/>
-              </w:rPr>
-            </w:pPr>
-          </w:p>
-          <w:p>
-            <w:pPr>
-              <w:rPr>
-                <w:sz w:val="16"/>
-                <w:szCs w:val="16"/>
-              </w:rPr>
-            </w:pPr>
-            <w:r>
-              <w:rPr>
-                <w:sz w:val="16"/>
-                <w:szCs w:val="16"/>
+                <w:sz w:val="13"/>
+                <w:szCs w:val="13"/>
+              </w:rPr>
+            </w:pPr>
+          </w:p>
+          <w:p>
+            <w:pPr>
+              <w:rPr>
+                <w:sz w:val="13"/>
+                <w:szCs w:val="13"/>
+              </w:rPr>
+            </w:pPr>
+          </w:p>
+          <w:p>
+            <w:pPr>
+              <w:rPr>
+                <w:sz w:val="13"/>
+                <w:szCs w:val="13"/>
+              </w:rPr>
+            </w:pPr>
+            <w:r>
+              <w:rPr>
+                <w:sz w:val="13"/>
+                <w:szCs w:val="13"/>
+                <w:highlight w:val="yellow"/>
               </w:rPr>
               <w:t>x</w:t>
             </w:r>
@@ -837,10 +1390,17 @@
           <w:p>
             <w:pPr>
               <w:rPr>
-                <w:sz w:val="16"/>
-                <w:szCs w:val="16"/>
-              </w:rPr>
-            </w:pPr>
+                <w:sz w:val="13"/>
+                <w:szCs w:val="13"/>
+              </w:rPr>
+            </w:pPr>
+            <w:r>
+              <w:rPr>
+                <w:sz w:val="13"/>
+                <w:szCs w:val="13"/>
+              </w:rPr>
+              <w:t>Neutral, interested.</w:t>
+            </w:r>
           </w:p>
         </w:tc>
         <w:tc>
@@ -850,30 +1410,31 @@
           <w:p>
             <w:pPr>
               <w:rPr>
-                <w:sz w:val="16"/>
-                <w:szCs w:val="16"/>
-              </w:rPr>
-            </w:pPr>
-          </w:p>
-          <w:p>
-            <w:pPr>
-              <w:rPr>
-                <w:sz w:val="16"/>
-                <w:szCs w:val="16"/>
-              </w:rPr>
-            </w:pPr>
-          </w:p>
-          <w:p>
-            <w:pPr>
-              <w:rPr>
-                <w:sz w:val="16"/>
-                <w:szCs w:val="16"/>
-              </w:rPr>
-            </w:pPr>
-            <w:r>
-              <w:rPr>
-                <w:sz w:val="16"/>
-                <w:szCs w:val="16"/>
+                <w:sz w:val="13"/>
+                <w:szCs w:val="13"/>
+              </w:rPr>
+            </w:pPr>
+          </w:p>
+          <w:p>
+            <w:pPr>
+              <w:rPr>
+                <w:sz w:val="13"/>
+                <w:szCs w:val="13"/>
+              </w:rPr>
+            </w:pPr>
+          </w:p>
+          <w:p>
+            <w:pPr>
+              <w:rPr>
+                <w:sz w:val="13"/>
+                <w:szCs w:val="13"/>
+              </w:rPr>
+            </w:pPr>
+            <w:r>
+              <w:rPr>
+                <w:sz w:val="13"/>
+                <w:szCs w:val="13"/>
+                <w:highlight w:val="yellow"/>
               </w:rPr>
               <w:t>x</w:t>
             </w:r>
@@ -886,10 +1447,24 @@
           <w:p>
             <w:pPr>
               <w:rPr>
-                <w:sz w:val="16"/>
-                <w:szCs w:val="16"/>
-              </w:rPr>
-            </w:pPr>
+                <w:sz w:val="13"/>
+                <w:szCs w:val="13"/>
+              </w:rPr>
+            </w:pPr>
+            <w:r>
+              <w:rPr>
+                <w:sz w:val="13"/>
+                <w:szCs w:val="13"/>
+              </w:rPr>
+              <w:t>Interested.</w:t>
+            </w:r>
+            <w:r>
+              <w:rPr>
+                <w:sz w:val="13"/>
+                <w:szCs w:val="13"/>
+              </w:rPr>
+              <w:t xml:space="preserve"> Engaging.</w:t>
+            </w:r>
           </w:p>
         </w:tc>
         <w:tc>
@@ -899,14 +1474,23 @@
           <w:p>
             <w:pPr>
               <w:rPr>
-                <w:sz w:val="16"/>
-                <w:szCs w:val="16"/>
-              </w:rPr>
-            </w:pPr>
-            <w:r>
-              <w:rPr>
-                <w:sz w:val="16"/>
-                <w:szCs w:val="16"/>
+                <w:sz w:val="13"/>
+                <w:szCs w:val="13"/>
+              </w:rPr>
+            </w:pPr>
+          </w:p>
+          <w:p>
+            <w:pPr>
+              <w:rPr>
+                <w:sz w:val="13"/>
+                <w:szCs w:val="13"/>
+              </w:rPr>
+            </w:pPr>
+            <w:r>
+              <w:rPr>
+                <w:sz w:val="13"/>
+                <w:szCs w:val="13"/>
+                <w:highlight w:val="green"/>
               </w:rPr>
               <w:t>x</w:t>
             </w:r>
@@ -919,10 +1503,17 @@
           <w:p>
             <w:pPr>
               <w:rPr>
-                <w:sz w:val="16"/>
-                <w:szCs w:val="16"/>
-              </w:rPr>
-            </w:pPr>
+                <w:sz w:val="13"/>
+                <w:szCs w:val="13"/>
+              </w:rPr>
+            </w:pPr>
+            <w:r>
+              <w:rPr>
+                <w:sz w:val="13"/>
+                <w:szCs w:val="13"/>
+              </w:rPr>
+              <w:t>Engaging. Conversation.</w:t>
+            </w:r>
           </w:p>
         </w:tc>
         <w:tc>
@@ -932,14 +1523,23 @@
           <w:p>
             <w:pPr>
               <w:rPr>
-                <w:sz w:val="16"/>
-                <w:szCs w:val="16"/>
-              </w:rPr>
-            </w:pPr>
-            <w:r>
-              <w:rPr>
-                <w:sz w:val="16"/>
-                <w:szCs w:val="16"/>
+                <w:sz w:val="13"/>
+                <w:szCs w:val="13"/>
+              </w:rPr>
+            </w:pPr>
+          </w:p>
+          <w:p>
+            <w:pPr>
+              <w:rPr>
+                <w:sz w:val="13"/>
+                <w:szCs w:val="13"/>
+              </w:rPr>
+            </w:pPr>
+            <w:r>
+              <w:rPr>
+                <w:sz w:val="13"/>
+                <w:szCs w:val="13"/>
+                <w:highlight w:val="green"/>
               </w:rPr>
               <w:t>x</w:t>
             </w:r>
@@ -952,10 +1552,17 @@
           <w:p>
             <w:pPr>
               <w:rPr>
-                <w:sz w:val="16"/>
-                <w:szCs w:val="16"/>
-              </w:rPr>
-            </w:pPr>
+                <w:sz w:val="13"/>
+                <w:szCs w:val="13"/>
+              </w:rPr>
+            </w:pPr>
+            <w:r>
+              <w:rPr>
+                <w:sz w:val="13"/>
+                <w:szCs w:val="13"/>
+              </w:rPr>
+              <w:t>Satisfied</w:t>
+            </w:r>
           </w:p>
         </w:tc>
         <w:tc>
@@ -965,14 +1572,23 @@
           <w:p>
             <w:pPr>
               <w:rPr>
-                <w:sz w:val="16"/>
-                <w:szCs w:val="16"/>
-              </w:rPr>
-            </w:pPr>
-            <w:r>
-              <w:rPr>
-                <w:sz w:val="16"/>
-                <w:szCs w:val="16"/>
+                <w:sz w:val="13"/>
+                <w:szCs w:val="13"/>
+              </w:rPr>
+            </w:pPr>
+          </w:p>
+          <w:p>
+            <w:pPr>
+              <w:rPr>
+                <w:sz w:val="13"/>
+                <w:szCs w:val="13"/>
+              </w:rPr>
+            </w:pPr>
+            <w:r>
+              <w:rPr>
+                <w:sz w:val="13"/>
+                <w:szCs w:val="13"/>
+                <w:highlight w:val="green"/>
               </w:rPr>
               <w:t>x</w:t>
             </w:r>
@@ -985,10 +1601,17 @@
           <w:p>
             <w:pPr>
               <w:rPr>
-                <w:sz w:val="16"/>
-                <w:szCs w:val="16"/>
-              </w:rPr>
-            </w:pPr>
+                <w:sz w:val="13"/>
+                <w:szCs w:val="13"/>
+              </w:rPr>
+            </w:pPr>
+            <w:r>
+              <w:rPr>
+                <w:sz w:val="13"/>
+                <w:szCs w:val="13"/>
+              </w:rPr>
+              <w:t>Good working relationship.</w:t>
+            </w:r>
           </w:p>
         </w:tc>
         <w:tc>
@@ -998,14 +1621,23 @@
           <w:p>
             <w:pPr>
               <w:rPr>
-                <w:sz w:val="16"/>
-                <w:szCs w:val="16"/>
-              </w:rPr>
-            </w:pPr>
-            <w:r>
-              <w:rPr>
-                <w:sz w:val="16"/>
-                <w:szCs w:val="16"/>
+                <w:sz w:val="13"/>
+                <w:szCs w:val="13"/>
+              </w:rPr>
+            </w:pPr>
+          </w:p>
+          <w:p>
+            <w:pPr>
+              <w:rPr>
+                <w:sz w:val="13"/>
+                <w:szCs w:val="13"/>
+              </w:rPr>
+            </w:pPr>
+            <w:r>
+              <w:rPr>
+                <w:sz w:val="13"/>
+                <w:szCs w:val="13"/>
+                <w:highlight w:val="green"/>
               </w:rPr>
               <w:t>x</w:t>
             </w:r>
@@ -1018,10 +1650,17 @@
           <w:p>
             <w:pPr>
               <w:rPr>
-                <w:sz w:val="16"/>
-                <w:szCs w:val="16"/>
-              </w:rPr>
-            </w:pPr>
+                <w:sz w:val="13"/>
+                <w:szCs w:val="13"/>
+              </w:rPr>
+            </w:pPr>
+            <w:r>
+              <w:rPr>
+                <w:sz w:val="13"/>
+                <w:szCs w:val="13"/>
+              </w:rPr>
+              <w:t>Professional and prompt services.</w:t>
+            </w:r>
           </w:p>
         </w:tc>
         <w:tc>
@@ -1031,14 +1670,23 @@
           <w:p>
             <w:pPr>
               <w:rPr>
-                <w:sz w:val="16"/>
-                <w:szCs w:val="16"/>
-              </w:rPr>
-            </w:pPr>
-            <w:r>
-              <w:rPr>
-                <w:sz w:val="16"/>
-                <w:szCs w:val="16"/>
+                <w:sz w:val="13"/>
+                <w:szCs w:val="13"/>
+              </w:rPr>
+            </w:pPr>
+          </w:p>
+          <w:p>
+            <w:pPr>
+              <w:rPr>
+                <w:sz w:val="13"/>
+                <w:szCs w:val="13"/>
+              </w:rPr>
+            </w:pPr>
+            <w:r>
+              <w:rPr>
+                <w:sz w:val="13"/>
+                <w:szCs w:val="13"/>
+                <w:highlight w:val="green"/>
               </w:rPr>
               <w:t>x</w:t>
             </w:r>
@@ -1051,10 +1699,17 @@
           <w:p>
             <w:pPr>
               <w:rPr>
-                <w:sz w:val="16"/>
-                <w:szCs w:val="16"/>
-              </w:rPr>
-            </w:pPr>
+                <w:sz w:val="13"/>
+                <w:szCs w:val="13"/>
+              </w:rPr>
+            </w:pPr>
+            <w:r>
+              <w:rPr>
+                <w:sz w:val="13"/>
+                <w:szCs w:val="13"/>
+              </w:rPr>
+              <w:t>“I have to share this.”</w:t>
+            </w:r>
           </w:p>
         </w:tc>
         <w:tc>
@@ -1064,14 +1719,15 @@
           <w:p>
             <w:pPr>
               <w:rPr>
-                <w:sz w:val="16"/>
-                <w:szCs w:val="16"/>
-              </w:rPr>
-            </w:pPr>
-            <w:r>
-              <w:rPr>
-                <w:sz w:val="16"/>
-                <w:szCs w:val="16"/>
+                <w:sz w:val="13"/>
+                <w:szCs w:val="13"/>
+              </w:rPr>
+            </w:pPr>
+            <w:r>
+              <w:rPr>
+                <w:sz w:val="13"/>
+                <w:szCs w:val="13"/>
+                <w:highlight w:val="green"/>
               </w:rPr>
               <w:t>x</w:t>
             </w:r>
@@ -1084,10 +1740,31 @@
           <w:p>
             <w:pPr>
               <w:rPr>
-                <w:sz w:val="16"/>
-                <w:szCs w:val="16"/>
-              </w:rPr>
-            </w:pPr>
+                <w:sz w:val="13"/>
+                <w:szCs w:val="13"/>
+              </w:rPr>
+            </w:pPr>
+            <w:r>
+              <w:rPr>
+                <w:sz w:val="13"/>
+                <w:szCs w:val="13"/>
+              </w:rPr>
+              <w:t xml:space="preserve">Happy, and increased end-user </w:t>
+            </w:r>
+            <w:r>
+              <w:rPr>
+                <w:sz w:val="13"/>
+                <w:szCs w:val="13"/>
+              </w:rPr>
+              <w:t>satisfaction, earnings</w:t>
+            </w:r>
+            <w:r>
+              <w:rPr>
+                <w:sz w:val="13"/>
+                <w:szCs w:val="13"/>
+              </w:rPr>
+              <w:t>.</w:t>
+            </w:r>
           </w:p>
         </w:tc>
         <w:tc>
@@ -1097,14 +1774,15 @@
           <w:p>
             <w:pPr>
               <w:rPr>
-                <w:sz w:val="16"/>
-                <w:szCs w:val="16"/>
-              </w:rPr>
-            </w:pPr>
-            <w:r>
-              <w:rPr>
-                <w:sz w:val="16"/>
-                <w:szCs w:val="16"/>
+                <w:sz w:val="13"/>
+                <w:szCs w:val="13"/>
+              </w:rPr>
+            </w:pPr>
+            <w:r>
+              <w:rPr>
+                <w:sz w:val="13"/>
+                <w:szCs w:val="13"/>
+                <w:highlight w:val="green"/>
               </w:rPr>
               <w:t>x</w:t>
             </w:r>
@@ -1164,14 +1842,14 @@
           <w:p>
             <w:pPr>
               <w:rPr>
-                <w:sz w:val="16"/>
-                <w:szCs w:val="16"/>
-              </w:rPr>
-            </w:pPr>
-            <w:r>
-              <w:rPr>
-                <w:sz w:val="16"/>
-                <w:szCs w:val="16"/>
+                <w:sz w:val="13"/>
+                <w:szCs w:val="13"/>
+              </w:rPr>
+            </w:pPr>
+            <w:r>
+              <w:rPr>
+                <w:sz w:val="13"/>
+                <w:szCs w:val="13"/>
               </w:rPr>
               <w:t>Increase awareness and interest.</w:t>
             </w:r>
@@ -1185,10 +1863,17 @@
           <w:p>
             <w:pPr>
               <w:rPr>
-                <w:sz w:val="16"/>
-                <w:szCs w:val="16"/>
-              </w:rPr>
-            </w:pPr>
+                <w:sz w:val="13"/>
+                <w:szCs w:val="13"/>
+              </w:rPr>
+            </w:pPr>
+            <w:r>
+              <w:rPr>
+                <w:sz w:val="13"/>
+                <w:szCs w:val="13"/>
+              </w:rPr>
+              <w:t>Increase number of website visitors.</w:t>
+            </w:r>
           </w:p>
         </w:tc>
         <w:tc>
@@ -1199,10 +1884,17 @@
           <w:p>
             <w:pPr>
               <w:rPr>
-                <w:sz w:val="16"/>
-                <w:szCs w:val="16"/>
-              </w:rPr>
-            </w:pPr>
+                <w:sz w:val="13"/>
+                <w:szCs w:val="13"/>
+              </w:rPr>
+            </w:pPr>
+            <w:r>
+              <w:rPr>
+                <w:sz w:val="13"/>
+                <w:szCs w:val="13"/>
+              </w:rPr>
+              <w:t>Increase of Users looking at the website and GitHub.</w:t>
+            </w:r>
           </w:p>
         </w:tc>
         <w:tc>
@@ -1213,10 +1905,17 @@
           <w:p>
             <w:pPr>
               <w:rPr>
-                <w:sz w:val="16"/>
-                <w:szCs w:val="16"/>
-              </w:rPr>
-            </w:pPr>
+                <w:sz w:val="13"/>
+                <w:szCs w:val="13"/>
+              </w:rPr>
+            </w:pPr>
+            <w:r>
+              <w:rPr>
+                <w:sz w:val="13"/>
+                <w:szCs w:val="13"/>
+              </w:rPr>
+              <w:t>Increase in Users using the Contact Form for contact.</w:t>
+            </w:r>
           </w:p>
         </w:tc>
         <w:tc>
@@ -1227,10 +1926,17 @@
           <w:p>
             <w:pPr>
               <w:rPr>
-                <w:sz w:val="16"/>
-                <w:szCs w:val="16"/>
-              </w:rPr>
-            </w:pPr>
+                <w:sz w:val="13"/>
+                <w:szCs w:val="13"/>
+              </w:rPr>
+            </w:pPr>
+            <w:r>
+              <w:rPr>
+                <w:sz w:val="13"/>
+                <w:szCs w:val="13"/>
+              </w:rPr>
+              <w:t>Increase of engagements and opportunities.</w:t>
+            </w:r>
           </w:p>
         </w:tc>
         <w:tc>
@@ -1241,10 +1947,17 @@
           <w:p>
             <w:pPr>
               <w:rPr>
-                <w:sz w:val="16"/>
-                <w:szCs w:val="16"/>
-              </w:rPr>
-            </w:pPr>
+                <w:sz w:val="13"/>
+                <w:szCs w:val="13"/>
+              </w:rPr>
+            </w:pPr>
+            <w:r>
+              <w:rPr>
+                <w:sz w:val="13"/>
+                <w:szCs w:val="13"/>
+              </w:rPr>
+              <w:t>Timely delivery of quality products and services.</w:t>
+            </w:r>
           </w:p>
         </w:tc>
         <w:tc>
@@ -1255,10 +1968,17 @@
           <w:p>
             <w:pPr>
               <w:rPr>
-                <w:sz w:val="16"/>
-                <w:szCs w:val="16"/>
-              </w:rPr>
-            </w:pPr>
+                <w:sz w:val="13"/>
+                <w:szCs w:val="13"/>
+              </w:rPr>
+            </w:pPr>
+            <w:r>
+              <w:rPr>
+                <w:sz w:val="13"/>
+                <w:szCs w:val="13"/>
+              </w:rPr>
+              <w:t>From contract to full-time employee, or more work.</w:t>
+            </w:r>
           </w:p>
         </w:tc>
         <w:tc>
@@ -1269,10 +1989,17 @@
           <w:p>
             <w:pPr>
               <w:rPr>
-                <w:sz w:val="16"/>
-                <w:szCs w:val="16"/>
-              </w:rPr>
-            </w:pPr>
+                <w:sz w:val="13"/>
+                <w:szCs w:val="13"/>
+              </w:rPr>
+            </w:pPr>
+            <w:r>
+              <w:rPr>
+                <w:sz w:val="13"/>
+                <w:szCs w:val="13"/>
+              </w:rPr>
+              <w:t>From contract to full-time employee, or more work.</w:t>
+            </w:r>
           </w:p>
         </w:tc>
         <w:tc>
@@ -1283,10 +2010,17 @@
           <w:p>
             <w:pPr>
               <w:rPr>
-                <w:sz w:val="16"/>
-                <w:szCs w:val="16"/>
-              </w:rPr>
-            </w:pPr>
+                <w:sz w:val="13"/>
+                <w:szCs w:val="13"/>
+              </w:rPr>
+            </w:pPr>
+            <w:r>
+              <w:rPr>
+                <w:sz w:val="13"/>
+                <w:szCs w:val="13"/>
+              </w:rPr>
+              <w:t>From contract to full-time employee, or more work.</w:t>
+            </w:r>
           </w:p>
         </w:tc>
       </w:tr>
@@ -1336,14 +2070,14 @@
           <w:p>
             <w:pPr>
               <w:rPr>
-                <w:sz w:val="16"/>
-                <w:szCs w:val="16"/>
-              </w:rPr>
-            </w:pPr>
-            <w:r>
-              <w:rPr>
-                <w:sz w:val="16"/>
-                <w:szCs w:val="16"/>
+                <w:sz w:val="13"/>
+                <w:szCs w:val="13"/>
+              </w:rPr>
+            </w:pPr>
+            <w:r>
+              <w:rPr>
+                <w:sz w:val="13"/>
+                <w:szCs w:val="13"/>
               </w:rPr>
               <w:t>Number of website visitors.</w:t>
             </w:r>
@@ -1357,10 +2091,17 @@
           <w:p>
             <w:pPr>
               <w:rPr>
-                <w:sz w:val="16"/>
-                <w:szCs w:val="16"/>
-              </w:rPr>
-            </w:pPr>
+                <w:sz w:val="13"/>
+                <w:szCs w:val="13"/>
+              </w:rPr>
+            </w:pPr>
+            <w:r>
+              <w:rPr>
+                <w:sz w:val="13"/>
+                <w:szCs w:val="13"/>
+              </w:rPr>
+              <w:t>New website visitors.</w:t>
+            </w:r>
           </w:p>
         </w:tc>
         <w:tc>
@@ -1371,10 +2112,17 @@
           <w:p>
             <w:pPr>
               <w:rPr>
-                <w:sz w:val="16"/>
-                <w:szCs w:val="16"/>
-              </w:rPr>
-            </w:pPr>
+                <w:sz w:val="13"/>
+                <w:szCs w:val="13"/>
+              </w:rPr>
+            </w:pPr>
+            <w:r>
+              <w:rPr>
+                <w:sz w:val="13"/>
+                <w:szCs w:val="13"/>
+              </w:rPr>
+              <w:t>Increase in visitors going beyond the website.</w:t>
+            </w:r>
           </w:p>
         </w:tc>
         <w:tc>
@@ -1385,10 +2133,17 @@
           <w:p>
             <w:pPr>
               <w:rPr>
-                <w:sz w:val="16"/>
-                <w:szCs w:val="16"/>
-              </w:rPr>
-            </w:pPr>
+                <w:sz w:val="13"/>
+                <w:szCs w:val="13"/>
+              </w:rPr>
+            </w:pPr>
+            <w:r>
+              <w:rPr>
+                <w:sz w:val="13"/>
+                <w:szCs w:val="13"/>
+              </w:rPr>
+              <w:t>Increase in conversations with Users, Collaborators, and Employers.</w:t>
+            </w:r>
           </w:p>
         </w:tc>
         <w:tc>
@@ -1399,10 +2154,17 @@
           <w:p>
             <w:pPr>
               <w:rPr>
-                <w:sz w:val="16"/>
-                <w:szCs w:val="16"/>
-              </w:rPr>
-            </w:pPr>
+                <w:sz w:val="13"/>
+                <w:szCs w:val="13"/>
+              </w:rPr>
+            </w:pPr>
+            <w:r>
+              <w:rPr>
+                <w:sz w:val="13"/>
+                <w:szCs w:val="13"/>
+              </w:rPr>
+              <w:t>Number of opportunities broadening my network, and €$¥.</w:t>
+            </w:r>
           </w:p>
         </w:tc>
         <w:tc>
@@ -1413,10 +2175,17 @@
           <w:p>
             <w:pPr>
               <w:rPr>
-                <w:sz w:val="16"/>
-                <w:szCs w:val="16"/>
-              </w:rPr>
-            </w:pPr>
+                <w:sz w:val="13"/>
+                <w:szCs w:val="13"/>
+              </w:rPr>
+            </w:pPr>
+            <w:r>
+              <w:rPr>
+                <w:sz w:val="13"/>
+                <w:szCs w:val="13"/>
+              </w:rPr>
+              <w:t>On time, within budget, and good quality deliverables.</w:t>
+            </w:r>
           </w:p>
         </w:tc>
         <w:tc>
@@ -1427,10 +2196,17 @@
           <w:p>
             <w:pPr>
               <w:rPr>
-                <w:sz w:val="16"/>
-                <w:szCs w:val="16"/>
-              </w:rPr>
-            </w:pPr>
+                <w:sz w:val="13"/>
+                <w:szCs w:val="13"/>
+              </w:rPr>
+            </w:pPr>
+            <w:r>
+              <w:rPr>
+                <w:sz w:val="13"/>
+                <w:szCs w:val="13"/>
+              </w:rPr>
+              <w:t>Provide deliverables that match expectations.</w:t>
+            </w:r>
           </w:p>
         </w:tc>
         <w:tc>
@@ -1441,10 +2217,17 @@
           <w:p>
             <w:pPr>
               <w:rPr>
-                <w:sz w:val="16"/>
-                <w:szCs w:val="16"/>
-              </w:rPr>
-            </w:pPr>
+                <w:sz w:val="13"/>
+                <w:szCs w:val="13"/>
+              </w:rPr>
+            </w:pPr>
+            <w:r>
+              <w:rPr>
+                <w:sz w:val="13"/>
+                <w:szCs w:val="13"/>
+              </w:rPr>
+              <w:t>Retention rate, order frequency and value.</w:t>
+            </w:r>
           </w:p>
         </w:tc>
         <w:tc>
@@ -1455,10 +2238,17 @@
           <w:p>
             <w:pPr>
               <w:rPr>
-                <w:sz w:val="16"/>
-                <w:szCs w:val="16"/>
-              </w:rPr>
-            </w:pPr>
+                <w:sz w:val="13"/>
+                <w:szCs w:val="13"/>
+              </w:rPr>
+            </w:pPr>
+            <w:r>
+              <w:rPr>
+                <w:sz w:val="13"/>
+                <w:szCs w:val="13"/>
+              </w:rPr>
+              <w:t>Customer satisfaction.</w:t>
+            </w:r>
           </w:p>
         </w:tc>
       </w:tr>
@@ -1500,30 +2290,28 @@
           <w:p>
             <w:pPr>
               <w:rPr>
-                <w:sz w:val="16"/>
-                <w:szCs w:val="16"/>
-              </w:rPr>
-            </w:pPr>
-            <w:r>
-              <w:rPr>
-                <w:sz w:val="16"/>
-                <w:szCs w:val="16"/>
+                <w:sz w:val="13"/>
+                <w:szCs w:val="13"/>
+              </w:rPr>
+            </w:pPr>
+            <w:r>
+              <w:rPr>
+                <w:sz w:val="13"/>
+                <w:szCs w:val="13"/>
               </w:rPr>
               <w:t xml:space="preserve">Spread the word and website on social </w:t>
             </w:r>
-            <w:proofErr w:type="spellStart"/>
-            <w:r>
-              <w:rPr>
-                <w:sz w:val="16"/>
-                <w:szCs w:val="16"/>
-              </w:rPr>
-              <w:t>medi</w:t>
-            </w:r>
-            <w:proofErr w:type="spellEnd"/>
-            <w:r>
-              <w:rPr>
-                <w:sz w:val="16"/>
-                <w:szCs w:val="16"/>
+            <w:r>
+              <w:rPr>
+                <w:sz w:val="13"/>
+                <w:szCs w:val="13"/>
+              </w:rPr>
+              <w:t>media</w:t>
+            </w:r>
+            <w:r>
+              <w:rPr>
+                <w:sz w:val="13"/>
+                <w:szCs w:val="13"/>
               </w:rPr>
               <w:t>.</w:t>
             </w:r>
@@ -1537,10 +2325,17 @@
           <w:p>
             <w:pPr>
               <w:rPr>
-                <w:sz w:val="16"/>
-                <w:szCs w:val="16"/>
-              </w:rPr>
-            </w:pPr>
+                <w:sz w:val="13"/>
+                <w:szCs w:val="13"/>
+              </w:rPr>
+            </w:pPr>
+            <w:r>
+              <w:rPr>
+                <w:sz w:val="13"/>
+                <w:szCs w:val="13"/>
+              </w:rPr>
+              <w:t>Spread the word and website on social media.</w:t>
+            </w:r>
           </w:p>
         </w:tc>
         <w:tc>
@@ -1551,10 +2346,17 @@
           <w:p>
             <w:pPr>
               <w:rPr>
-                <w:sz w:val="16"/>
-                <w:szCs w:val="16"/>
-              </w:rPr>
-            </w:pPr>
+                <w:sz w:val="13"/>
+                <w:szCs w:val="13"/>
+              </w:rPr>
+            </w:pPr>
+            <w:r>
+              <w:rPr>
+                <w:sz w:val="13"/>
+                <w:szCs w:val="13"/>
+              </w:rPr>
+              <w:t>Adding Map Markers to all the Capital Cities of the World.</w:t>
+            </w:r>
           </w:p>
         </w:tc>
         <w:tc>
@@ -1565,10 +2367,17 @@
           <w:p>
             <w:pPr>
               <w:rPr>
-                <w:sz w:val="16"/>
-                <w:szCs w:val="16"/>
-              </w:rPr>
-            </w:pPr>
+                <w:sz w:val="13"/>
+                <w:szCs w:val="13"/>
+              </w:rPr>
+            </w:pPr>
+            <w:r>
+              <w:rPr>
+                <w:sz w:val="13"/>
+                <w:szCs w:val="13"/>
+              </w:rPr>
+              <w:t>Adding additional features to the website. Share knowledge and skills.</w:t>
+            </w:r>
           </w:p>
         </w:tc>
         <w:tc>
@@ -1579,10 +2388,17 @@
           <w:p>
             <w:pPr>
               <w:rPr>
-                <w:sz w:val="16"/>
-                <w:szCs w:val="16"/>
-              </w:rPr>
-            </w:pPr>
+                <w:sz w:val="13"/>
+                <w:szCs w:val="13"/>
+              </w:rPr>
+            </w:pPr>
+            <w:r>
+              <w:rPr>
+                <w:sz w:val="13"/>
+                <w:szCs w:val="13"/>
+              </w:rPr>
+              <w:t>Increase work output, and share successes.</w:t>
+            </w:r>
           </w:p>
         </w:tc>
         <w:tc>
@@ -1593,10 +2409,17 @@
           <w:p>
             <w:pPr>
               <w:rPr>
-                <w:sz w:val="16"/>
-                <w:szCs w:val="16"/>
-              </w:rPr>
-            </w:pPr>
+                <w:sz w:val="13"/>
+                <w:szCs w:val="13"/>
+              </w:rPr>
+            </w:pPr>
+            <w:r>
+              <w:rPr>
+                <w:sz w:val="13"/>
+                <w:szCs w:val="13"/>
+              </w:rPr>
+              <w:t>On time, within budget, and good quality deliverables.</w:t>
+            </w:r>
           </w:p>
         </w:tc>
         <w:tc>
@@ -1607,10 +2430,17 @@
           <w:p>
             <w:pPr>
               <w:rPr>
-                <w:sz w:val="16"/>
-                <w:szCs w:val="16"/>
-              </w:rPr>
-            </w:pPr>
+                <w:sz w:val="13"/>
+                <w:szCs w:val="13"/>
+              </w:rPr>
+            </w:pPr>
+            <w:r>
+              <w:rPr>
+                <w:sz w:val="13"/>
+                <w:szCs w:val="13"/>
+              </w:rPr>
+              <w:t>New and improved deliverables.</w:t>
+            </w:r>
           </w:p>
         </w:tc>
         <w:tc>
@@ -1621,10 +2451,17 @@
           <w:p>
             <w:pPr>
               <w:rPr>
-                <w:sz w:val="16"/>
-                <w:szCs w:val="16"/>
-              </w:rPr>
-            </w:pPr>
+                <w:sz w:val="13"/>
+                <w:szCs w:val="13"/>
+              </w:rPr>
+            </w:pPr>
+            <w:r>
+              <w:rPr>
+                <w:sz w:val="13"/>
+                <w:szCs w:val="13"/>
+              </w:rPr>
+              <w:t>New and improved deliverables.</w:t>
+            </w:r>
           </w:p>
         </w:tc>
         <w:tc>
@@ -1635,10 +2472,17 @@
           <w:p>
             <w:pPr>
               <w:rPr>
-                <w:sz w:val="16"/>
-                <w:szCs w:val="16"/>
-              </w:rPr>
-            </w:pPr>
+                <w:sz w:val="13"/>
+                <w:szCs w:val="13"/>
+              </w:rPr>
+            </w:pPr>
+            <w:r>
+              <w:rPr>
+                <w:sz w:val="13"/>
+                <w:szCs w:val="13"/>
+              </w:rPr>
+              <w:t>New and improved deliverables.</w:t>
+            </w:r>
           </w:p>
         </w:tc>
       </w:tr>
@@ -1688,14 +2532,14 @@
           <w:p>
             <w:pPr>
               <w:rPr>
-                <w:sz w:val="16"/>
-                <w:szCs w:val="16"/>
-              </w:rPr>
-            </w:pPr>
-            <w:r>
-              <w:rPr>
-                <w:sz w:val="16"/>
-                <w:szCs w:val="16"/>
+                <w:sz w:val="13"/>
+                <w:szCs w:val="13"/>
+              </w:rPr>
+            </w:pPr>
+            <w:r>
+              <w:rPr>
+                <w:sz w:val="13"/>
+                <w:szCs w:val="13"/>
               </w:rPr>
               <w:t>Naoise Gaffney</w:t>
             </w:r>
@@ -1709,10 +2553,17 @@
           <w:p>
             <w:pPr>
               <w:rPr>
-                <w:sz w:val="16"/>
-                <w:szCs w:val="16"/>
-              </w:rPr>
-            </w:pPr>
+                <w:sz w:val="13"/>
+                <w:szCs w:val="13"/>
+              </w:rPr>
+            </w:pPr>
+            <w:r>
+              <w:rPr>
+                <w:sz w:val="13"/>
+                <w:szCs w:val="13"/>
+              </w:rPr>
+              <w:t>Naoise Gaffney</w:t>
+            </w:r>
           </w:p>
         </w:tc>
         <w:tc>
@@ -1723,10 +2574,17 @@
           <w:p>
             <w:pPr>
               <w:rPr>
-                <w:sz w:val="16"/>
-                <w:szCs w:val="16"/>
-              </w:rPr>
-            </w:pPr>
+                <w:sz w:val="13"/>
+                <w:szCs w:val="13"/>
+              </w:rPr>
+            </w:pPr>
+            <w:r>
+              <w:rPr>
+                <w:sz w:val="13"/>
+                <w:szCs w:val="13"/>
+              </w:rPr>
+              <w:t>Naoise Gaffney</w:t>
+            </w:r>
           </w:p>
         </w:tc>
         <w:tc>
@@ -1737,10 +2595,17 @@
           <w:p>
             <w:pPr>
               <w:rPr>
-                <w:sz w:val="16"/>
-                <w:szCs w:val="16"/>
-              </w:rPr>
-            </w:pPr>
+                <w:sz w:val="13"/>
+                <w:szCs w:val="13"/>
+              </w:rPr>
+            </w:pPr>
+            <w:r>
+              <w:rPr>
+                <w:sz w:val="13"/>
+                <w:szCs w:val="13"/>
+              </w:rPr>
+              <w:t>Naoise Gaffney</w:t>
+            </w:r>
           </w:p>
         </w:tc>
         <w:tc>
@@ -1751,10 +2616,17 @@
           <w:p>
             <w:pPr>
               <w:rPr>
-                <w:sz w:val="16"/>
-                <w:szCs w:val="16"/>
-              </w:rPr>
-            </w:pPr>
+                <w:sz w:val="13"/>
+                <w:szCs w:val="13"/>
+              </w:rPr>
+            </w:pPr>
+            <w:r>
+              <w:rPr>
+                <w:sz w:val="13"/>
+                <w:szCs w:val="13"/>
+              </w:rPr>
+              <w:t>Naoise Gaffney</w:t>
+            </w:r>
           </w:p>
         </w:tc>
         <w:tc>
@@ -1765,10 +2637,17 @@
           <w:p>
             <w:pPr>
               <w:rPr>
-                <w:sz w:val="16"/>
-                <w:szCs w:val="16"/>
-              </w:rPr>
-            </w:pPr>
+                <w:sz w:val="13"/>
+                <w:szCs w:val="13"/>
+              </w:rPr>
+            </w:pPr>
+            <w:r>
+              <w:rPr>
+                <w:sz w:val="13"/>
+                <w:szCs w:val="13"/>
+              </w:rPr>
+              <w:t>Naoise Gaffney</w:t>
+            </w:r>
           </w:p>
         </w:tc>
         <w:tc>
@@ -1779,10 +2658,24 @@
           <w:p>
             <w:pPr>
               <w:rPr>
-                <w:sz w:val="16"/>
-                <w:szCs w:val="16"/>
-              </w:rPr>
-            </w:pPr>
+                <w:sz w:val="13"/>
+                <w:szCs w:val="13"/>
+              </w:rPr>
+            </w:pPr>
+            <w:r>
+              <w:rPr>
+                <w:sz w:val="13"/>
+                <w:szCs w:val="13"/>
+              </w:rPr>
+              <w:t>Naoise Gaffney</w:t>
+            </w:r>
+            <w:r>
+              <w:rPr>
+                <w:sz w:val="13"/>
+                <w:szCs w:val="13"/>
+              </w:rPr>
+              <w:t>, team, and customer.</w:t>
+            </w:r>
           </w:p>
         </w:tc>
         <w:tc>
@@ -1793,10 +2686,17 @@
           <w:p>
             <w:pPr>
               <w:rPr>
-                <w:sz w:val="16"/>
-                <w:szCs w:val="16"/>
-              </w:rPr>
-            </w:pPr>
+                <w:sz w:val="13"/>
+                <w:szCs w:val="13"/>
+              </w:rPr>
+            </w:pPr>
+            <w:r>
+              <w:rPr>
+                <w:sz w:val="13"/>
+                <w:szCs w:val="13"/>
+              </w:rPr>
+              <w:t>Naoise Gaffney, team, and customer.</w:t>
+            </w:r>
           </w:p>
         </w:tc>
         <w:tc>
@@ -1807,10 +2707,19 @@
           <w:p>
             <w:pPr>
               <w:rPr>
-                <w:sz w:val="16"/>
-                <w:szCs w:val="16"/>
-              </w:rPr>
-            </w:pPr>
+                <w:sz w:val="13"/>
+                <w:szCs w:val="13"/>
+              </w:rPr>
+            </w:pPr>
+            <w:r>
+              <w:rPr>
+                <w:sz w:val="13"/>
+                <w:szCs w:val="13"/>
+              </w:rPr>
+              <w:t>Naoise Gaffney, team, and customer.</w:t>
+            </w:r>
+            <w:bookmarkStart w:id="0" w:name="_GoBack"/>
+            <w:bookmarkEnd w:id="0"/>
           </w:p>
         </w:tc>
       </w:tr>
@@ -1867,35 +2776,33 @@
           <w:p>
             <w:pPr>
               <w:rPr>
-                <w:sz w:val="16"/>
-                <w:szCs w:val="16"/>
-              </w:rPr>
-            </w:pPr>
-            <w:r>
-              <w:rPr>
-                <w:sz w:val="16"/>
-                <w:szCs w:val="16"/>
+                <w:sz w:val="13"/>
+                <w:szCs w:val="13"/>
+              </w:rPr>
+            </w:pPr>
+            <w:r>
+              <w:rPr>
+                <w:sz w:val="13"/>
+                <w:szCs w:val="13"/>
               </w:rPr>
               <w:t xml:space="preserve">GitHub and </w:t>
             </w:r>
             <w:proofErr w:type="spellStart"/>
             <w:r>
               <w:rPr>
-                <w:sz w:val="16"/>
-                <w:szCs w:val="16"/>
+                <w:sz w:val="13"/>
+                <w:szCs w:val="13"/>
               </w:rPr>
               <w:t>GitPages</w:t>
             </w:r>
             <w:proofErr w:type="spellEnd"/>
             <w:r>
               <w:rPr>
-                <w:sz w:val="16"/>
-                <w:szCs w:val="16"/>
+                <w:sz w:val="13"/>
+                <w:szCs w:val="13"/>
               </w:rPr>
               <w:t>. FB and Twitter. LinkedIn.</w:t>
             </w:r>
-            <w:bookmarkStart w:id="0" w:name="_GoBack"/>
-            <w:bookmarkEnd w:id="0"/>
           </w:p>
         </w:tc>
         <w:tc>
@@ -1906,10 +2813,33 @@
           <w:p>
             <w:pPr>
               <w:rPr>
-                <w:sz w:val="16"/>
-                <w:szCs w:val="16"/>
-              </w:rPr>
-            </w:pPr>
+                <w:sz w:val="13"/>
+                <w:szCs w:val="13"/>
+              </w:rPr>
+            </w:pPr>
+            <w:r>
+              <w:rPr>
+                <w:sz w:val="13"/>
+                <w:szCs w:val="13"/>
+              </w:rPr>
+              <w:t xml:space="preserve">GitHub and </w:t>
+            </w:r>
+            <w:proofErr w:type="spellStart"/>
+            <w:r>
+              <w:rPr>
+                <w:sz w:val="13"/>
+                <w:szCs w:val="13"/>
+              </w:rPr>
+              <w:t>GitPages</w:t>
+            </w:r>
+            <w:proofErr w:type="spellEnd"/>
+            <w:r>
+              <w:rPr>
+                <w:sz w:val="13"/>
+                <w:szCs w:val="13"/>
+              </w:rPr>
+              <w:t>. FB and Twitter. LinkedIn.</w:t>
+            </w:r>
           </w:p>
         </w:tc>
         <w:tc>
@@ -1920,10 +2850,40 @@
           <w:p>
             <w:pPr>
               <w:rPr>
-                <w:sz w:val="16"/>
-                <w:szCs w:val="16"/>
-              </w:rPr>
-            </w:pPr>
+                <w:sz w:val="13"/>
+                <w:szCs w:val="13"/>
+              </w:rPr>
+            </w:pPr>
+            <w:r>
+              <w:rPr>
+                <w:sz w:val="13"/>
+                <w:szCs w:val="13"/>
+              </w:rPr>
+              <w:t xml:space="preserve">GitHub and </w:t>
+            </w:r>
+            <w:proofErr w:type="spellStart"/>
+            <w:r>
+              <w:rPr>
+                <w:sz w:val="13"/>
+                <w:szCs w:val="13"/>
+              </w:rPr>
+              <w:t>GitPages</w:t>
+            </w:r>
+            <w:proofErr w:type="spellEnd"/>
+            <w:r>
+              <w:rPr>
+                <w:sz w:val="13"/>
+                <w:szCs w:val="13"/>
+              </w:rPr>
+              <w:t>. FB and Twitter. LinkedIn.</w:t>
+            </w:r>
+            <w:r>
+              <w:rPr>
+                <w:sz w:val="13"/>
+                <w:szCs w:val="13"/>
+              </w:rPr>
+              <w:t xml:space="preserve"> VS Code.</w:t>
+            </w:r>
           </w:p>
         </w:tc>
         <w:tc>
@@ -1934,10 +2894,47 @@
           <w:p>
             <w:pPr>
               <w:rPr>
-                <w:sz w:val="16"/>
-                <w:szCs w:val="16"/>
-              </w:rPr>
-            </w:pPr>
+                <w:sz w:val="13"/>
+                <w:szCs w:val="13"/>
+              </w:rPr>
+            </w:pPr>
+            <w:r>
+              <w:rPr>
+                <w:sz w:val="13"/>
+                <w:szCs w:val="13"/>
+              </w:rPr>
+              <w:t xml:space="preserve">E-mail. </w:t>
+            </w:r>
+            <w:r>
+              <w:rPr>
+                <w:sz w:val="13"/>
+                <w:szCs w:val="13"/>
+              </w:rPr>
+              <w:t xml:space="preserve">GitHub and </w:t>
+            </w:r>
+            <w:proofErr w:type="spellStart"/>
+            <w:r>
+              <w:rPr>
+                <w:sz w:val="13"/>
+                <w:szCs w:val="13"/>
+              </w:rPr>
+              <w:t>GitPages</w:t>
+            </w:r>
+            <w:proofErr w:type="spellEnd"/>
+            <w:r>
+              <w:rPr>
+                <w:sz w:val="13"/>
+                <w:szCs w:val="13"/>
+              </w:rPr>
+              <w:t>. FB and Twitter. LinkedIn.</w:t>
+            </w:r>
+            <w:r>
+              <w:rPr>
+                <w:sz w:val="13"/>
+                <w:szCs w:val="13"/>
+              </w:rPr>
+              <w:t xml:space="preserve"> VS Code.</w:t>
+            </w:r>
           </w:p>
         </w:tc>
         <w:tc>
@@ -1948,10 +2945,40 @@
           <w:p>
             <w:pPr>
               <w:rPr>
-                <w:sz w:val="16"/>
-                <w:szCs w:val="16"/>
-              </w:rPr>
-            </w:pPr>
+                <w:sz w:val="13"/>
+                <w:szCs w:val="13"/>
+              </w:rPr>
+            </w:pPr>
+            <w:r>
+              <w:rPr>
+                <w:sz w:val="13"/>
+                <w:szCs w:val="13"/>
+              </w:rPr>
+              <w:t xml:space="preserve">VS Code. GitHub, </w:t>
+            </w:r>
+            <w:proofErr w:type="spellStart"/>
+            <w:r>
+              <w:rPr>
+                <w:sz w:val="13"/>
+                <w:szCs w:val="13"/>
+              </w:rPr>
+              <w:t>GitPages</w:t>
+            </w:r>
+            <w:proofErr w:type="spellEnd"/>
+            <w:r>
+              <w:rPr>
+                <w:sz w:val="13"/>
+                <w:szCs w:val="13"/>
+              </w:rPr>
+              <w:t>.</w:t>
+            </w:r>
+            <w:r>
+              <w:rPr>
+                <w:sz w:val="13"/>
+                <w:szCs w:val="13"/>
+              </w:rPr>
+              <w:t xml:space="preserve"> Mobile.</w:t>
+            </w:r>
           </w:p>
         </w:tc>
         <w:tc>
@@ -1962,10 +2989,33 @@
           <w:p>
             <w:pPr>
               <w:rPr>
-                <w:sz w:val="16"/>
-                <w:szCs w:val="16"/>
-              </w:rPr>
-            </w:pPr>
+                <w:sz w:val="13"/>
+                <w:szCs w:val="13"/>
+              </w:rPr>
+            </w:pPr>
+            <w:r>
+              <w:rPr>
+                <w:sz w:val="13"/>
+                <w:szCs w:val="13"/>
+              </w:rPr>
+              <w:t xml:space="preserve">VS Code. GitHub, </w:t>
+            </w:r>
+            <w:proofErr w:type="spellStart"/>
+            <w:r>
+              <w:rPr>
+                <w:sz w:val="13"/>
+                <w:szCs w:val="13"/>
+              </w:rPr>
+              <w:t>GitPages</w:t>
+            </w:r>
+            <w:proofErr w:type="spellEnd"/>
+            <w:r>
+              <w:rPr>
+                <w:sz w:val="13"/>
+                <w:szCs w:val="13"/>
+              </w:rPr>
+              <w:t>. Mobile.</w:t>
+            </w:r>
           </w:p>
         </w:tc>
         <w:tc>
@@ -1976,10 +3026,33 @@
           <w:p>
             <w:pPr>
               <w:rPr>
-                <w:sz w:val="16"/>
-                <w:szCs w:val="16"/>
-              </w:rPr>
-            </w:pPr>
+                <w:sz w:val="13"/>
+                <w:szCs w:val="13"/>
+              </w:rPr>
+            </w:pPr>
+            <w:r>
+              <w:rPr>
+                <w:sz w:val="13"/>
+                <w:szCs w:val="13"/>
+              </w:rPr>
+              <w:t xml:space="preserve">VS Code. GitHub, </w:t>
+            </w:r>
+            <w:proofErr w:type="spellStart"/>
+            <w:r>
+              <w:rPr>
+                <w:sz w:val="13"/>
+                <w:szCs w:val="13"/>
+              </w:rPr>
+              <w:t>GitPages</w:t>
+            </w:r>
+            <w:proofErr w:type="spellEnd"/>
+            <w:r>
+              <w:rPr>
+                <w:sz w:val="13"/>
+                <w:szCs w:val="13"/>
+              </w:rPr>
+              <w:t>. Mobile.</w:t>
+            </w:r>
           </w:p>
         </w:tc>
         <w:tc>
@@ -1990,10 +3063,33 @@
           <w:p>
             <w:pPr>
               <w:rPr>
-                <w:sz w:val="16"/>
-                <w:szCs w:val="16"/>
-              </w:rPr>
-            </w:pPr>
+                <w:sz w:val="13"/>
+                <w:szCs w:val="13"/>
+              </w:rPr>
+            </w:pPr>
+            <w:r>
+              <w:rPr>
+                <w:sz w:val="13"/>
+                <w:szCs w:val="13"/>
+              </w:rPr>
+              <w:t xml:space="preserve">VS Code. GitHub, </w:t>
+            </w:r>
+            <w:proofErr w:type="spellStart"/>
+            <w:r>
+              <w:rPr>
+                <w:sz w:val="13"/>
+                <w:szCs w:val="13"/>
+              </w:rPr>
+              <w:t>GitPages</w:t>
+            </w:r>
+            <w:proofErr w:type="spellEnd"/>
+            <w:r>
+              <w:rPr>
+                <w:sz w:val="13"/>
+                <w:szCs w:val="13"/>
+              </w:rPr>
+              <w:t>. Mobile.</w:t>
+            </w:r>
           </w:p>
         </w:tc>
         <w:tc>
@@ -2004,10 +3100,33 @@
           <w:p>
             <w:pPr>
               <w:rPr>
-                <w:sz w:val="16"/>
-                <w:szCs w:val="16"/>
-              </w:rPr>
-            </w:pPr>
+                <w:sz w:val="13"/>
+                <w:szCs w:val="13"/>
+              </w:rPr>
+            </w:pPr>
+            <w:r>
+              <w:rPr>
+                <w:sz w:val="13"/>
+                <w:szCs w:val="13"/>
+              </w:rPr>
+              <w:t xml:space="preserve">VS Code. GitHub, </w:t>
+            </w:r>
+            <w:proofErr w:type="spellStart"/>
+            <w:r>
+              <w:rPr>
+                <w:sz w:val="13"/>
+                <w:szCs w:val="13"/>
+              </w:rPr>
+              <w:t>GitPages</w:t>
+            </w:r>
+            <w:proofErr w:type="spellEnd"/>
+            <w:r>
+              <w:rPr>
+                <w:sz w:val="13"/>
+                <w:szCs w:val="13"/>
+              </w:rPr>
+              <w:t>. Mobile.</w:t>
+            </w:r>
           </w:p>
         </w:tc>
       </w:tr>
@@ -2021,10 +3140,31 @@
           <w:p>
             <w:pPr>
               <w:rPr>
-                <w:sz w:val="20"/>
-                <w:szCs w:val="20"/>
-              </w:rPr>
-            </w:pPr>
+                <w:lang w:val="en-IE"/>
+              </w:rPr>
+            </w:pPr>
+            <w:r>
+              <w:rPr>
+                <w:sz w:val="20"/>
+                <w:szCs w:val="20"/>
+              </w:rPr>
+              <w:sym w:font="Symbol" w:char="F0E3"/>
+            </w:r>
+            <w:r>
+              <w:rPr>
+                <w:sz w:val="20"/>
+                <w:szCs w:val="20"/>
+              </w:rPr>
+              <w:t xml:space="preserve"> 2020 Columbia Road </w:t>
+            </w:r>
+            <w:hyperlink r:id="rId4" w:history="1">
+              <w:r>
+                <w:rPr>
+                  <w:rStyle w:val="Hyperlink"/>
+                </w:rPr>
+                <w:t>https://www.columbiaroad.com/</w:t>
+              </w:r>
+            </w:hyperlink>
           </w:p>
         </w:tc>
       </w:tr>
@@ -2515,6 +3655,18 @@
       <w:lang w:val="en-GB"/>
     </w:rPr>
   </w:style>
+  <w:style w:type="character" w:styleId="Hyperlink">
+    <w:name w:val="Hyperlink"/>
+    <w:basedOn w:val="DefaultParagraphFont"/>
+    <w:uiPriority w:val="99"/>
+    <w:semiHidden/>
+    <w:unhideWhenUsed/>
+    <w:rsid w:val="00DD3DC4"/>
+    <w:rPr>
+      <w:color w:val="0000FF"/>
+      <w:u w:val="single"/>
+    </w:rPr>
+  </w:style>
 </w:styles>
 </file>
 

</xml_diff>